<commit_message>
Minor fixes for encapsulation basics
</commit_message>
<xml_diff>
--- a/Courses/Software-Sciences/Module-1-OOP/08.1-Encapsulation-Basics/08.1-Encapsulation-Basics-Exercises.docx
+++ b/Courses/Software-Sciences/Module-1-OOP/08.1-Encapsulation-Basics/08.1-Encapsulation-Basics-Exercises.docx
@@ -6007,10 +6007,10 @@
         </w:tblBorders>
         <w:tblLayout w:type="fixed"/>
         <w:tblCellMar>
-          <w:top w:w="85" w:type="dxa"/>
-          <w:left w:w="142" w:type="dxa"/>
-          <w:bottom w:w="85" w:type="dxa"/>
-          <w:right w:w="142" w:type="dxa"/>
+          <w:top w:w="57" w:type="dxa"/>
+          <w:left w:w="85" w:type="dxa"/>
+          <w:bottom w:w="57" w:type="dxa"/>
+          <w:right w:w="85" w:type="dxa"/>
         </w:tblCellMar>
         <w:tblLook w:val="04A0" w:firstRow="1" w:lastRow="0" w:firstColumn="1" w:lastColumn="0" w:noHBand="0" w:noVBand="1"/>
       </w:tblPr>
@@ -6032,7 +6032,6 @@
             <w:tcMar>
               <w:left w:w="80" w:type="dxa"/>
             </w:tcMar>
-            <w:vAlign w:val="center"/>
           </w:tcPr>
           <w:p>
             <w:pPr>
@@ -6062,7 +6061,6 @@
               <w:right w:val="single" w:sz="4" w:space="0" w:color="00000A"/>
             </w:tcBorders>
             <w:shd w:val="clear" w:color="auto" w:fill="D9D9D9" w:themeFill="background1" w:themeFillShade="D9"/>
-            <w:vAlign w:val="center"/>
           </w:tcPr>
           <w:p>
             <w:pPr>
@@ -6264,7 +6262,6 @@
                 <w:rFonts w:ascii="Consolas" w:hAnsi="Consolas" w:cs="Consolas"/>
                 <w:noProof/>
               </w:rPr>
-              <w:lastRenderedPageBreak/>
               <w:t>1</w:t>
             </w:r>
           </w:p>
@@ -6281,6 +6278,7 @@
                 <w:rFonts w:ascii="Consolas" w:hAnsi="Consolas" w:cs="Consolas"/>
                 <w:noProof/>
               </w:rPr>
+              <w:lastRenderedPageBreak/>
               <w:t>6</w:t>
             </w:r>
           </w:p>
@@ -6328,7 +6326,6 @@
                 <w:rFonts w:ascii="Consolas" w:eastAsia="Courier New" w:hAnsi="Consolas" w:cs="Consolas"/>
                 <w:noProof/>
               </w:rPr>
-              <w:lastRenderedPageBreak/>
               <w:t>Lateral Surface Area - 27.60</w:t>
             </w:r>
           </w:p>
@@ -6345,6 +6342,7 @@
                 <w:rFonts w:ascii="Consolas" w:eastAsia="Courier New" w:hAnsi="Consolas" w:cs="Consolas"/>
                 <w:noProof/>
               </w:rPr>
+              <w:lastRenderedPageBreak/>
               <w:t>Volume - 7.80</w:t>
             </w:r>
           </w:p>
@@ -8197,7 +8195,7 @@
               <pic:pic xmlns:pic="http://schemas.openxmlformats.org/drawingml/2006/picture">
                 <pic:nvPicPr>
                   <pic:cNvPr id="1" name="Picture 1">
-                    <a:hlinkClick r:id="rId20"/>
+                    <a:hlinkClick r:id="rId1"/>
                   </pic:cNvPr>
                   <pic:cNvPicPr>
                     <a:picLocks noChangeAspect="1" noChangeArrowheads="1"/>

</xml_diff>

<commit_message>
Fixes and material restructure
</commit_message>
<xml_diff>
--- a/Courses/Software-Sciences/Module-1-OOP/08.1-Encapsulation-Basics/08.1-Encapsulation-Basics-Exercises.docx
+++ b/Courses/Software-Sciences/Module-1-OOP/08.1-Encapsulation-Basics/08.1-Encapsulation-Basics-Exercises.docx
@@ -3213,6 +3213,9 @@
         </w:tc>
       </w:tr>
       <w:tr>
+        <w:trPr>
+          <w:trHeight w:val="251"/>
+        </w:trPr>
         <w:tc>
           <w:tcPr>
             <w:tcW w:w="2711" w:type="dxa"/>
@@ -4153,7 +4156,66 @@
         <w:rPr>
           <w:lang w:val="bg-BG"/>
         </w:rPr>
-        <w:t xml:space="preserve">Методът </w:t>
+        <w:t xml:space="preserve">Обновете </w:t>
+      </w:r>
+      <w:r>
+        <w:rPr>
+          <w:b/>
+          <w:bCs/>
+          <w:lang w:val="bg-BG"/>
+        </w:rPr>
+        <w:t>констурктора</w:t>
+      </w:r>
+      <w:r>
+        <w:rPr>
+          <w:lang w:val="bg-BG"/>
+        </w:rPr>
+        <w:t xml:space="preserve">, така че да приема като </w:t>
+      </w:r>
+      <w:r>
+        <w:rPr>
+          <w:b/>
+          <w:bCs/>
+          <w:lang w:val="bg-BG"/>
+        </w:rPr>
+        <w:t>параметър</w:t>
+      </w:r>
+      <w:r>
+        <w:rPr>
+          <w:lang w:val="bg-BG"/>
+        </w:rPr>
+        <w:t xml:space="preserve"> и </w:t>
+      </w:r>
+      <w:r>
+        <w:rPr>
+          <w:b/>
+          <w:bCs/>
+          <w:lang w:val="bg-BG"/>
+        </w:rPr>
+        <w:t>заплатата</w:t>
+      </w:r>
+      <w:r>
+        <w:rPr>
+          <w:lang w:val="bg-BG"/>
+        </w:rPr>
+        <w:t xml:space="preserve">. </w:t>
+      </w:r>
+    </w:p>
+    <w:p>
+      <w:pPr>
+        <w:jc w:val="both"/>
+      </w:pPr>
+      <w:r>
+        <w:rPr>
+          <w:lang w:val="bg-BG"/>
+        </w:rPr>
+        <w:t>Методът</w:t>
+      </w:r>
+      <w:r>
+        <w:rPr>
+          <w:lang w:val="bg-BG"/>
+        </w:rPr>
+        <w:t xml:space="preserve"> </w:t>
       </w:r>
       <w:r>
         <w:rPr>
@@ -4447,6 +4509,7 @@
         <w:rPr>
           <w:lang w:val="bg-BG"/>
         </w:rPr>
+        <w:lastRenderedPageBreak/>
         <w:t xml:space="preserve">Заплатата трябва да бъде форматирана </w:t>
       </w:r>
       <w:r>
@@ -5372,15 +5435,6 @@
                                 <w:lang w:val="en-GB"/>
                               </w:rPr>
                               <w:tab/>
-                            </w:r>
-                            <w:r>
-                              <w:rPr>
-                                <w:rFonts w:ascii="Cascadia Mono" w:hAnsi="Cascadia Mono" w:cs="Cascadia Mono"/>
-                                <w:color w:val="000000"/>
-                                <w:sz w:val="19"/>
-                                <w:szCs w:val="19"/>
-                                <w:lang w:val="en-GB"/>
-                              </w:rPr>
                               <w:t>people.</w:t>
                             </w:r>
                             <w:r>
@@ -6580,7 +6634,7 @@
                 <w:lang w:val="bg-BG"/>
               </w:rPr>
             </w:pPr>
-            <w:bookmarkStart w:id="8" w:name="_Hlk169372175"/>
+            <w:bookmarkStart w:id="7" w:name="_Hlk169372175"/>
             <w:r>
               <w:rPr>
                 <w:rFonts w:ascii="Consolas" w:hAnsi="Consolas"/>
@@ -6702,7 +6756,7 @@
               </w:rPr>
               <w:t>20</w:t>
             </w:r>
-            <w:bookmarkEnd w:id="8"/>
+            <w:bookmarkEnd w:id="7"/>
           </w:p>
         </w:tc>
         <w:tc>
@@ -6840,9 +6894,9 @@
           <w:lang w:val="bg-BG"/>
         </w:rPr>
       </w:pPr>
-      <w:bookmarkStart w:id="9" w:name="OLE_LINK61"/>
-      <w:bookmarkStart w:id="10" w:name="OLE_LINK62"/>
-      <w:bookmarkStart w:id="11" w:name="OLE_LINK63"/>
+      <w:bookmarkStart w:id="8" w:name="OLE_LINK61"/>
+      <w:bookmarkStart w:id="9" w:name="OLE_LINK62"/>
+      <w:bookmarkStart w:id="10" w:name="OLE_LINK63"/>
       <w:r>
         <w:rPr>
           <w:lang w:val="bg-BG"/>
@@ -6929,9 +6983,9 @@
         <w:t>:</w:t>
       </w:r>
     </w:p>
+    <w:bookmarkEnd w:id="8"/>
     <w:bookmarkEnd w:id="9"/>
     <w:bookmarkEnd w:id="10"/>
-    <w:bookmarkEnd w:id="11"/>
     <w:p>
       <w:pPr>
         <w:ind w:left="360"/>
@@ -6942,7 +6996,7 @@
           <w:lang w:eastAsia="bg-BG"/>
         </w:rPr>
         <w:drawing>
-          <wp:inline distT="0" distB="0" distL="0" distR="0" wp14:anchorId="78046A7A" wp14:editId="36A65A33">
+          <wp:inline distT="0" distB="0" distL="0" distR="0" wp14:anchorId="78046A7A" wp14:editId="28B84A01">
             <wp:extent cx="3479368" cy="1224085"/>
             <wp:effectExtent l="12700" t="12700" r="13335" b="8255"/>
             <wp:docPr id="15" name="Picture 14"/>
@@ -8385,15 +8439,6 @@
                                 <w:lang w:val="en-GB"/>
                               </w:rPr>
                               <w:tab/>
-                            </w:r>
-                            <w:r>
-                              <w:rPr>
-                                <w:rFonts w:ascii="Cascadia Mono" w:hAnsi="Cascadia Mono" w:cs="Cascadia Mono"/>
-                                <w:color w:val="000000"/>
-                                <w:sz w:val="19"/>
-                                <w:szCs w:val="19"/>
-                                <w:lang w:val="en-GB"/>
-                              </w:rPr>
                               <w:t>people.Add(person);</w:t>
                             </w:r>
                           </w:p>
@@ -8514,7 +8559,7 @@
                                 <w:szCs w:val="19"/>
                                 <w:lang w:val="en-GB"/>
                               </w:rPr>
-                              <w:t xml:space="preserve">                  </w:t>
+                              <w:t xml:space="preserve">                   </w:t>
                             </w:r>
                             <w:r>
                               <w:rPr>
@@ -8524,26 +8569,7 @@
                                 <w:szCs w:val="19"/>
                                 <w:lang w:val="en-GB"/>
                               </w:rPr>
-                              <w:t xml:space="preserve"> </w:t>
-                            </w:r>
-                            <w:r>
-                              <w:rPr>
-                                <w:rFonts w:ascii="Cascadia Mono" w:hAnsi="Cascadia Mono" w:cs="Cascadia Mono"/>
-                                <w:color w:val="000000"/>
-                                <w:sz w:val="19"/>
-                                <w:szCs w:val="19"/>
-                                <w:lang w:val="en-GB"/>
-                              </w:rPr>
                               <w:tab/>
-                            </w:r>
-                            <w:r>
-                              <w:rPr>
-                                <w:rFonts w:ascii="Cascadia Mono" w:hAnsi="Cascadia Mono" w:cs="Cascadia Mono"/>
-                                <w:color w:val="000000"/>
-                                <w:sz w:val="19"/>
-                                <w:szCs w:val="19"/>
-                                <w:lang w:val="en-GB"/>
-                              </w:rPr>
                               <w:t>Console.WriteLine(ex.Message);</w:t>
                             </w:r>
                           </w:p>
@@ -10123,7 +10149,7 @@
                 <w:lang w:val="bg-BG"/>
               </w:rPr>
             </w:pPr>
-            <w:bookmarkStart w:id="12" w:name="_Hlk167535370"/>
+            <w:bookmarkStart w:id="11" w:name="_Hlk167535370"/>
             <w:r>
               <w:rPr>
                 <w:rFonts w:ascii="Consolas" w:hAnsi="Consolas"/>
@@ -10245,7 +10271,7 @@
               </w:rPr>
               <w:t>20</w:t>
             </w:r>
-            <w:bookmarkEnd w:id="12"/>
+            <w:bookmarkEnd w:id="11"/>
           </w:p>
         </w:tc>
         <w:tc>
@@ -10262,9 +10288,9 @@
                 <w:lang w:val="bg-BG"/>
               </w:rPr>
             </w:pPr>
-            <w:bookmarkStart w:id="13" w:name="OLE_LINK3"/>
-            <w:bookmarkStart w:id="14" w:name="OLE_LINK4"/>
-            <w:bookmarkStart w:id="15" w:name="OLE_LINK20"/>
+            <w:bookmarkStart w:id="12" w:name="OLE_LINK3"/>
+            <w:bookmarkStart w:id="13" w:name="OLE_LINK4"/>
+            <w:bookmarkStart w:id="14" w:name="OLE_LINK20"/>
             <w:r>
               <w:rPr>
                 <w:rFonts w:ascii="Consolas" w:hAnsi="Consolas"/>
@@ -10273,9 +10299,9 @@
               </w:rPr>
               <w:t>Age cannot be zero or a negative integer</w:t>
             </w:r>
+            <w:bookmarkEnd w:id="12"/>
             <w:bookmarkEnd w:id="13"/>
             <w:bookmarkEnd w:id="14"/>
-            <w:bookmarkEnd w:id="15"/>
             <w:r>
               <w:rPr>
                 <w:rFonts w:ascii="Consolas" w:hAnsi="Consolas"/>
@@ -10295,10 +10321,10 @@
                 <w:lang w:val="bg-BG"/>
               </w:rPr>
             </w:pPr>
-            <w:bookmarkStart w:id="16" w:name="OLE_LINK5"/>
-            <w:bookmarkStart w:id="17" w:name="OLE_LINK6"/>
-            <w:bookmarkStart w:id="18" w:name="OLE_LINK18"/>
-            <w:bookmarkStart w:id="19" w:name="OLE_LINK19"/>
+            <w:bookmarkStart w:id="15" w:name="OLE_LINK5"/>
+            <w:bookmarkStart w:id="16" w:name="OLE_LINK6"/>
+            <w:bookmarkStart w:id="17" w:name="OLE_LINK18"/>
+            <w:bookmarkStart w:id="18" w:name="OLE_LINK19"/>
             <w:r>
               <w:rPr>
                 <w:rFonts w:ascii="Consolas" w:hAnsi="Consolas"/>
@@ -10307,10 +10333,10 @@
               </w:rPr>
               <w:t>First name cannot contain fewer than 3 symbols</w:t>
             </w:r>
+            <w:bookmarkEnd w:id="15"/>
             <w:bookmarkEnd w:id="16"/>
             <w:bookmarkEnd w:id="17"/>
             <w:bookmarkEnd w:id="18"/>
-            <w:bookmarkEnd w:id="19"/>
             <w:r>
               <w:rPr>
                 <w:rFonts w:ascii="Consolas" w:hAnsi="Consolas"/>
@@ -10330,7 +10356,7 @@
                 <w:lang w:val="bg-BG"/>
               </w:rPr>
             </w:pPr>
-            <w:bookmarkStart w:id="20" w:name="_Hlk506726251"/>
+            <w:bookmarkStart w:id="19" w:name="_Hlk506726251"/>
             <w:r>
               <w:rPr>
                 <w:rFonts w:ascii="Consolas" w:hAnsi="Consolas"/>
@@ -10350,10 +10376,10 @@
                 <w:lang w:val="bg-BG"/>
               </w:rPr>
             </w:pPr>
-            <w:bookmarkStart w:id="21" w:name="OLE_LINK7"/>
-            <w:bookmarkStart w:id="22" w:name="OLE_LINK8"/>
-            <w:bookmarkStart w:id="23" w:name="OLE_LINK21"/>
-            <w:bookmarkEnd w:id="20"/>
+            <w:bookmarkStart w:id="20" w:name="OLE_LINK7"/>
+            <w:bookmarkStart w:id="21" w:name="OLE_LINK8"/>
+            <w:bookmarkStart w:id="22" w:name="OLE_LINK21"/>
+            <w:bookmarkEnd w:id="19"/>
             <w:r>
               <w:rPr>
                 <w:rFonts w:ascii="Consolas" w:hAnsi="Consolas"/>
@@ -10362,9 +10388,9 @@
               </w:rPr>
               <w:t>Salary cannot be less than 460 leva</w:t>
             </w:r>
+            <w:bookmarkEnd w:id="20"/>
             <w:bookmarkEnd w:id="21"/>
             <w:bookmarkEnd w:id="22"/>
-            <w:bookmarkEnd w:id="23"/>
             <w:r>
               <w:rPr>
                 <w:rFonts w:ascii="Consolas" w:hAnsi="Consolas"/>
@@ -10398,16 +10424,24 @@
     <w:p>
       <w:pPr>
         <w:pStyle w:val="Heading2"/>
-      </w:pPr>
-      <w:r>
-        <w:t>Главен и резервен екип</w:t>
+        <w:rPr>
+          <w:lang w:val="en-US"/>
+        </w:rPr>
+      </w:pPr>
+      <w:r>
+        <w:t xml:space="preserve">Клас </w:t>
+      </w:r>
+      <w:r>
+        <w:rPr>
+          <w:lang w:val="en-US"/>
+        </w:rPr>
+        <w:t>Box</w:t>
       </w:r>
     </w:p>
     <w:p>
       <w:pPr>
         <w:rPr>
           <w:noProof/>
-          <w:lang w:val="bg-BG"/>
         </w:rPr>
       </w:pPr>
       <w:r>
@@ -10457,7 +10491,7 @@
           <w:b/>
           <w:noProof/>
         </w:rPr>
-        <w:t>PersonsInfo</w:t>
+        <w:t>_05_ClassBox</w:t>
       </w:r>
       <w:r>
         <w:rPr>
@@ -10476,6 +10510,78 @@
         <w:rPr>
           <w:lang w:val="bg-BG"/>
         </w:rPr>
+        <w:t>Дадена ви е кутия</w:t>
+      </w:r>
+      <w:r>
+        <w:rPr>
+          <w:lang w:val="bg-BG"/>
+        </w:rPr>
+        <w:t xml:space="preserve"> (правоъгълен паралелепипе</w:t>
+      </w:r>
+      <w:r>
+        <w:rPr>
+          <w:lang w:val="bg-BG"/>
+        </w:rPr>
+        <w:t>д</w:t>
+      </w:r>
+      <w:r>
+        <w:rPr>
+          <w:lang w:val="bg-BG"/>
+        </w:rPr>
+        <w:t>)</w:t>
+      </w:r>
+      <w:r>
+        <w:rPr>
+          <w:lang w:val="bg-BG"/>
+        </w:rPr>
+        <w:t xml:space="preserve"> с параметри </w:t>
+      </w:r>
+      <w:r>
+        <w:rPr>
+          <w:rFonts w:ascii="Consolas" w:hAnsi="Consolas"/>
+          <w:b/>
+          <w:noProof/>
+        </w:rPr>
+        <w:t>length</w:t>
+      </w:r>
+      <w:r>
+        <w:t xml:space="preserve">, </w:t>
+      </w:r>
+      <w:r>
+        <w:rPr>
+          <w:rFonts w:ascii="Consolas" w:hAnsi="Consolas"/>
+          <w:b/>
+          <w:noProof/>
+        </w:rPr>
+        <w:t>width</w:t>
+      </w:r>
+      <w:r>
+        <w:rPr>
+          <w:noProof/>
+        </w:rPr>
+        <w:t xml:space="preserve"> </w:t>
+      </w:r>
+      <w:r>
+        <w:rPr>
+          <w:lang w:val="bg-BG"/>
+        </w:rPr>
+        <w:t xml:space="preserve">и </w:t>
+      </w:r>
+      <w:r>
+        <w:rPr>
+          <w:rFonts w:ascii="Consolas" w:hAnsi="Consolas"/>
+          <w:b/>
+          <w:noProof/>
+        </w:rPr>
+        <w:t>height</w:t>
+      </w:r>
+      <w:r>
+        <w:t xml:space="preserve">. </w:t>
+      </w:r>
+      <w:r>
+        <w:rPr>
+          <w:lang w:val="bg-BG"/>
+        </w:rPr>
         <w:t xml:space="preserve">Създайте клас </w:t>
       </w:r>
       <w:r>
@@ -10485,41 +10591,60 @@
           <w:bCs/>
           <w:noProof/>
         </w:rPr>
-        <w:t>Team</w:t>
+        <w:t>Box</w:t>
+      </w:r>
+      <w:r>
+        <w:t xml:space="preserve">, </w:t>
+      </w:r>
+      <w:r>
+        <w:rPr>
+          <w:lang w:val="bg-BG"/>
+        </w:rPr>
+        <w:t xml:space="preserve">който може да бъде инстанциран със същите </w:t>
+      </w:r>
+      <w:r>
+        <w:rPr>
+          <w:b/>
+          <w:bCs/>
+          <w:lang w:val="bg-BG"/>
+        </w:rPr>
+        <w:t>три параметъра</w:t>
       </w:r>
       <w:r>
         <w:t xml:space="preserve">. </w:t>
       </w:r>
-    </w:p>
-    <w:p>
-      <w:pPr>
-        <w:rPr>
-          <w:lang w:val="bg-BG"/>
-        </w:rPr>
-      </w:pPr>
-      <w:r>
-        <w:rPr>
-          <w:lang w:val="bg-BG"/>
-        </w:rPr>
-        <w:t>Класът трябва да има</w:t>
-      </w:r>
-      <w:r>
-        <w:t>:</w:t>
-      </w:r>
-    </w:p>
-    <w:p>
-      <w:pPr>
-        <w:pStyle w:val="ListParagraph"/>
-        <w:numPr>
-          <w:ilvl w:val="0"/>
-          <w:numId w:val="47"/>
-        </w:numPr>
-        <w:rPr>
-          <w:lang w:val="bg-BG"/>
-        </w:rPr>
-      </w:pPr>
-      <w:r>
-        <w:rPr>
+      <w:r>
+        <w:rPr>
+          <w:lang w:val="bg-BG"/>
+        </w:rPr>
+        <w:t xml:space="preserve">Направете достъпни за външния свят </w:t>
+      </w:r>
+      <w:r>
+        <w:rPr>
+          <w:b/>
+          <w:bCs/>
+          <w:lang w:val="bg-BG"/>
+        </w:rPr>
+        <w:t>само</w:t>
+      </w:r>
+      <w:r>
+        <w:rPr>
+          <w:b/>
+          <w:bCs/>
+          <w:lang w:val="bg-BG"/>
+        </w:rPr>
+        <w:t xml:space="preserve"> свойствата</w:t>
+      </w:r>
+      <w:r>
+        <w:rPr>
+          <w:lang w:val="bg-BG"/>
+        </w:rPr>
+        <w:t>,</w:t>
+      </w:r>
+      <w:r>
+        <w:rPr>
+          <w:b/>
+          <w:bCs/>
           <w:lang w:val="bg-BG"/>
         </w:rPr>
         <w:t xml:space="preserve"> </w:t>
@@ -10530,1632 +10655,96 @@
           <w:bCs/>
           <w:lang w:val="bg-BG"/>
         </w:rPr>
-        <w:t xml:space="preserve">Частни полета </w:t>
-      </w:r>
-      <w:r>
-        <w:rPr>
-          <w:lang w:val="bg-BG"/>
-        </w:rPr>
-        <w:t>за</w:t>
-      </w:r>
-      <w:r>
-        <w:t>:</w:t>
-      </w:r>
-    </w:p>
-    <w:p>
-      <w:pPr>
-        <w:pStyle w:val="ListParagraph"/>
-        <w:numPr>
-          <w:ilvl w:val="1"/>
-          <w:numId w:val="47"/>
-        </w:numPr>
-        <w:rPr>
-          <w:rFonts w:ascii="Consolas" w:hAnsi="Consolas"/>
-          <w:lang w:val="bg-BG"/>
-        </w:rPr>
-      </w:pPr>
-      <w:r>
-        <w:rPr>
-          <w:rFonts w:ascii="Consolas" w:hAnsi="Consolas"/>
-          <w:b/>
-          <w:noProof/>
-        </w:rPr>
-        <w:t>name</w:t>
-      </w:r>
-      <w:r>
-        <w:rPr>
-          <w:rFonts w:ascii="Consolas" w:hAnsi="Consolas"/>
-          <w:noProof/>
-        </w:rPr>
+        <w:t xml:space="preserve">конструктора </w:t>
+      </w:r>
+      <w:r>
+        <w:rPr>
+          <w:lang w:val="bg-BG"/>
+        </w:rPr>
+        <w:t xml:space="preserve">и </w:t>
+      </w:r>
+      <w:r>
+        <w:rPr>
+          <w:lang w:val="bg-BG"/>
+        </w:rPr>
+        <w:t>методите</w:t>
+      </w:r>
+      <w:r>
+        <w:rPr>
+          <w:b/>
+          <w:bCs/>
+          <w:lang w:val="bg-BG"/>
+        </w:rPr>
+        <w:t xml:space="preserve"> </w:t>
+      </w:r>
+      <w:r>
+        <w:rPr>
+          <w:lang w:val="bg-BG"/>
+        </w:rPr>
+        <w:t xml:space="preserve">за </w:t>
+      </w:r>
+      <w:r>
+        <w:rPr>
+          <w:b/>
+          <w:bCs/>
+          <w:lang w:val="bg-BG"/>
+        </w:rPr>
+        <w:t xml:space="preserve">лице на околната и пълната повърхнина </w:t>
+      </w:r>
+      <w:r>
+        <w:rPr>
+          <w:lang w:val="bg-BG"/>
+        </w:rPr>
+        <w:t xml:space="preserve">и за </w:t>
+      </w:r>
+      <w:r>
+        <w:rPr>
+          <w:b/>
+          <w:bCs/>
+          <w:lang w:val="bg-BG"/>
+        </w:rPr>
+        <w:t>обем</w:t>
+      </w:r>
+      <w:r>
+        <w:rPr>
+          <w:b/>
+          <w:bCs/>
+        </w:rPr>
+        <w:t>.</w:t>
+      </w:r>
+      <w:r>
+        <w:rPr>
+          <w:noProof/>
+        </w:rPr>
+        <w:t xml:space="preserve"> (</w:t>
+      </w:r>
+      <w:r>
+        <w:rPr>
+          <w:lang w:val="bg-BG"/>
+        </w:rPr>
+        <w:t>формули</w:t>
+      </w:r>
+      <w:r>
         <w:t xml:space="preserve">: </w:t>
       </w:r>
-      <w:r>
-        <w:rPr>
-          <w:rFonts w:ascii="Consolas" w:hAnsi="Consolas"/>
-          <w:b/>
-          <w:noProof/>
-        </w:rPr>
-        <w:t>string</w:t>
-      </w:r>
-    </w:p>
-    <w:p>
-      <w:pPr>
-        <w:pStyle w:val="ListParagraph"/>
-        <w:numPr>
-          <w:ilvl w:val="1"/>
-          <w:numId w:val="47"/>
-        </w:numPr>
-        <w:rPr>
-          <w:rStyle w:val="CodeChar"/>
-          <w:b w:val="0"/>
-          <w:noProof w:val="0"/>
-          <w:lang w:val="bg-BG"/>
-        </w:rPr>
-      </w:pPr>
-      <w:r>
-        <w:rPr>
-          <w:rFonts w:ascii="Consolas" w:hAnsi="Consolas"/>
-          <w:b/>
-          <w:noProof/>
-        </w:rPr>
-        <w:t>firstTeam</w:t>
-      </w:r>
-      <w:r>
-        <w:rPr>
-          <w:rFonts w:ascii="Consolas" w:hAnsi="Consolas"/>
-          <w:noProof/>
-        </w:rPr>
-        <w:t xml:space="preserve">: </w:t>
-      </w:r>
-      <w:r>
-        <w:rPr>
-          <w:rStyle w:val="CodeChar"/>
-        </w:rPr>
-        <w:t>List&lt;Person&gt;</w:t>
-      </w:r>
-    </w:p>
-    <w:p>
-      <w:pPr>
-        <w:pStyle w:val="ListParagraph"/>
-        <w:numPr>
-          <w:ilvl w:val="1"/>
-          <w:numId w:val="47"/>
-        </w:numPr>
-        <w:rPr>
-          <w:rFonts w:ascii="Consolas" w:hAnsi="Consolas"/>
-          <w:lang w:val="bg-BG"/>
-        </w:rPr>
-      </w:pPr>
-      <w:r>
-        <w:rPr>
-          <w:rFonts w:ascii="Consolas" w:hAnsi="Consolas"/>
-          <w:b/>
-          <w:noProof/>
-        </w:rPr>
-        <w:t>reserveTeam</w:t>
-      </w:r>
-      <w:r>
-        <w:rPr>
-          <w:rFonts w:ascii="Consolas" w:hAnsi="Consolas"/>
-          <w:noProof/>
-        </w:rPr>
-        <w:t xml:space="preserve">: </w:t>
-      </w:r>
-      <w:r>
-        <w:rPr>
-          <w:rStyle w:val="CodeChar"/>
-        </w:rPr>
-        <w:t>List&lt;Person&gt;</w:t>
-      </w:r>
-    </w:p>
-    <w:p>
-      <w:pPr>
-        <w:pStyle w:val="ListParagraph"/>
-        <w:numPr>
-          <w:ilvl w:val="0"/>
-          <w:numId w:val="47"/>
-        </w:numPr>
-        <w:rPr>
-          <w:lang w:val="bg-BG"/>
-        </w:rPr>
-      </w:pPr>
-      <w:r>
-        <w:rPr>
-          <w:b/>
-          <w:bCs/>
-          <w:lang w:val="bg-BG"/>
-        </w:rPr>
-        <w:t xml:space="preserve">Публични свойства </w:t>
-      </w:r>
-      <w:r>
-        <w:rPr>
-          <w:lang w:val="bg-BG"/>
-        </w:rPr>
-        <w:t>за</w:t>
-      </w:r>
-      <w:r>
-        <w:t>:</w:t>
-      </w:r>
-    </w:p>
-    <w:p>
-      <w:pPr>
-        <w:pStyle w:val="ListParagraph"/>
-        <w:numPr>
-          <w:ilvl w:val="1"/>
-          <w:numId w:val="47"/>
-        </w:numPr>
-        <w:rPr>
-          <w:rStyle w:val="CodeChar"/>
-          <w:rFonts w:asciiTheme="minorHAnsi" w:hAnsiTheme="minorHAnsi"/>
-          <w:noProof w:val="0"/>
-          <w:lang w:val="bg-BG"/>
-        </w:rPr>
-      </w:pPr>
-      <w:r>
-        <w:rPr>
-          <w:rStyle w:val="CodeChar"/>
-        </w:rPr>
-        <w:t>FirstTeam: List&lt;Person&gt; (read only!)</w:t>
-      </w:r>
-    </w:p>
-    <w:p>
-      <w:pPr>
-        <w:pStyle w:val="ListParagraph"/>
-        <w:numPr>
-          <w:ilvl w:val="1"/>
-          <w:numId w:val="47"/>
-        </w:numPr>
-        <w:rPr>
-          <w:rStyle w:val="CodeChar"/>
-          <w:rFonts w:asciiTheme="minorHAnsi" w:hAnsiTheme="minorHAnsi"/>
-          <w:noProof w:val="0"/>
-          <w:lang w:val="bg-BG"/>
-        </w:rPr>
-      </w:pPr>
-      <w:r>
-        <w:rPr>
-          <w:rStyle w:val="CodeChar"/>
-        </w:rPr>
-        <w:t>ReserveTeam: List&lt;Person&gt; (read only!)</w:t>
-      </w:r>
-    </w:p>
-    <w:p>
-      <w:pPr>
-        <w:pStyle w:val="ListParagraph"/>
-        <w:numPr>
-          <w:ilvl w:val="0"/>
-          <w:numId w:val="47"/>
-        </w:numPr>
-        <w:rPr>
-          <w:lang w:val="bg-BG"/>
-        </w:rPr>
-      </w:pPr>
-      <w:r>
-        <w:rPr>
-          <w:b/>
-          <w:bCs/>
-          <w:lang w:val="bg-BG"/>
-        </w:rPr>
-        <w:t>Конструктор</w:t>
-      </w:r>
-    </w:p>
-    <w:p>
-      <w:pPr>
-        <w:pStyle w:val="ListParagraph"/>
-        <w:numPr>
-          <w:ilvl w:val="1"/>
-          <w:numId w:val="47"/>
-        </w:numPr>
-        <w:rPr>
-          <w:rStyle w:val="CodeChar"/>
-          <w:rFonts w:asciiTheme="minorHAnsi" w:hAnsiTheme="minorHAnsi"/>
-          <w:b w:val="0"/>
-          <w:noProof w:val="0"/>
-          <w:lang w:val="bg-BG"/>
-        </w:rPr>
-      </w:pPr>
-      <w:r>
-        <w:rPr>
-          <w:rStyle w:val="CodeChar"/>
-        </w:rPr>
-        <w:t>Team(string name)</w:t>
-      </w:r>
-    </w:p>
-    <w:p>
-      <w:pPr>
-        <w:pStyle w:val="ListParagraph"/>
-        <w:numPr>
-          <w:ilvl w:val="0"/>
-          <w:numId w:val="47"/>
-        </w:numPr>
-        <w:rPr>
-          <w:lang w:val="bg-BG"/>
-        </w:rPr>
-      </w:pPr>
-      <w:r>
-        <w:rPr>
-          <w:b/>
-          <w:bCs/>
-          <w:lang w:val="bg-BG"/>
-        </w:rPr>
-        <w:t xml:space="preserve">Метод </w:t>
-      </w:r>
-      <w:r>
-        <w:rPr>
-          <w:lang w:val="bg-BG"/>
-        </w:rPr>
-        <w:t>за добавяне</w:t>
-      </w:r>
-      <w:r>
-        <w:rPr>
-          <w:b/>
-          <w:bCs/>
-          <w:lang w:val="bg-BG"/>
-        </w:rPr>
-        <w:t xml:space="preserve"> </w:t>
-      </w:r>
-      <w:r>
-        <w:rPr>
-          <w:lang w:val="bg-BG"/>
-        </w:rPr>
-        <w:t>на</w:t>
-      </w:r>
-      <w:r>
-        <w:rPr>
-          <w:b/>
-          <w:bCs/>
-          <w:lang w:val="bg-BG"/>
-        </w:rPr>
-        <w:t xml:space="preserve"> играчи</w:t>
-      </w:r>
-      <w:r>
-        <w:rPr>
-          <w:b/>
-          <w:bCs/>
-        </w:rPr>
-        <w:t>:</w:t>
-      </w:r>
-    </w:p>
-    <w:p>
-      <w:pPr>
-        <w:pStyle w:val="ListParagraph"/>
-        <w:numPr>
-          <w:ilvl w:val="1"/>
-          <w:numId w:val="47"/>
-        </w:numPr>
-        <w:rPr>
-          <w:rStyle w:val="CodeChar"/>
-          <w:rFonts w:asciiTheme="minorHAnsi" w:hAnsiTheme="minorHAnsi"/>
-          <w:noProof w:val="0"/>
-          <w:lang w:val="bg-BG"/>
-        </w:rPr>
-      </w:pPr>
-      <w:r>
-        <w:rPr>
-          <w:rStyle w:val="CodeChar"/>
-        </w:rPr>
-        <w:t>AddPlayer</w:t>
-      </w:r>
-      <w:r>
-        <w:rPr>
-          <w:rStyle w:val="CodeChar"/>
-          <w:b w:val="0"/>
-        </w:rPr>
-        <w:t>(</w:t>
-      </w:r>
-      <w:r>
-        <w:rPr>
-          <w:rStyle w:val="CodeChar"/>
-        </w:rPr>
-        <w:t>Person</w:t>
-      </w:r>
-      <w:r>
-        <w:rPr>
-          <w:rStyle w:val="CodeChar"/>
-          <w:b w:val="0"/>
-        </w:rPr>
-        <w:t xml:space="preserve"> </w:t>
-      </w:r>
-      <w:r>
-        <w:rPr>
-          <w:rStyle w:val="CodeChar"/>
-        </w:rPr>
-        <w:t>person</w:t>
-      </w:r>
-      <w:r>
-        <w:rPr>
-          <w:rStyle w:val="CodeChar"/>
-          <w:b w:val="0"/>
-        </w:rPr>
-        <w:t xml:space="preserve">): </w:t>
-      </w:r>
-      <w:r>
-        <w:rPr>
-          <w:rStyle w:val="CodeChar"/>
-        </w:rPr>
-        <w:t>void</w:t>
-      </w:r>
-    </w:p>
-    <w:p>
-      <w:pPr>
-        <w:pStyle w:val="ListParagraph"/>
-        <w:ind w:left="1440"/>
-        <w:rPr>
-          <w:lang w:val="bg-BG"/>
-        </w:rPr>
-      </w:pPr>
-    </w:p>
-    <w:p>
-      <w:pPr>
-        <w:jc w:val="both"/>
-        <w:rPr>
-          <w:b/>
-          <w:bCs/>
-          <w:lang w:val="bg-BG"/>
-        </w:rPr>
-      </w:pPr>
-      <w:r>
-        <w:rPr>
-          <w:lang w:val="bg-BG"/>
-        </w:rPr>
-        <w:t>Добавете към отбора всички хора</w:t>
-      </w:r>
-      <w:r>
-        <w:t xml:space="preserve">, </w:t>
-      </w:r>
-      <w:r>
-        <w:rPr>
-          <w:lang w:val="bg-BG"/>
-        </w:rPr>
-        <w:t>които получавате</w:t>
-      </w:r>
-      <w:r>
-        <w:t xml:space="preserve">. </w:t>
-      </w:r>
-      <w:r>
-        <w:rPr>
-          <w:lang w:val="bg-BG"/>
-        </w:rPr>
-        <w:t>Тези</w:t>
-      </w:r>
-      <w:r>
-        <w:t xml:space="preserve">, </w:t>
-      </w:r>
-      <w:r>
-        <w:rPr>
-          <w:lang w:val="bg-BG"/>
-        </w:rPr>
-        <w:t xml:space="preserve">които са </w:t>
-      </w:r>
-      <w:r>
-        <w:rPr>
-          <w:b/>
-          <w:bCs/>
-          <w:lang w:val="bg-BG"/>
-        </w:rPr>
-        <w:t>по</w:t>
-      </w:r>
-      <w:r>
-        <w:rPr>
-          <w:b/>
-          <w:bCs/>
-        </w:rPr>
-        <w:t>-</w:t>
-      </w:r>
-      <w:r>
-        <w:rPr>
-          <w:b/>
-          <w:bCs/>
-          <w:lang w:val="bg-BG"/>
-        </w:rPr>
-        <w:t xml:space="preserve">млади от </w:t>
-      </w:r>
-      <w:r>
-        <w:rPr>
-          <w:b/>
-          <w:bCs/>
-        </w:rPr>
-        <w:t xml:space="preserve">40 </w:t>
-      </w:r>
-      <w:r>
-        <w:rPr>
-          <w:b/>
-          <w:bCs/>
-          <w:lang w:val="bg-BG"/>
-        </w:rPr>
-        <w:t>години</w:t>
-      </w:r>
-      <w:r>
-        <w:t>,</w:t>
-      </w:r>
-      <w:r>
-        <w:rPr>
-          <w:b/>
-          <w:bCs/>
-        </w:rPr>
-        <w:t xml:space="preserve"> </w:t>
-      </w:r>
-      <w:r>
-        <w:rPr>
-          <w:lang w:val="bg-BG"/>
-        </w:rPr>
-        <w:t xml:space="preserve">отиват в </w:t>
-      </w:r>
-      <w:r>
-        <w:rPr>
-          <w:b/>
-          <w:bCs/>
-          <w:lang w:val="bg-BG"/>
-        </w:rPr>
-        <w:t xml:space="preserve">първи екип </w:t>
-      </w:r>
-      <w:r>
-        <w:rPr>
-          <w:noProof/>
-        </w:rPr>
-        <w:t>(</w:t>
-      </w:r>
-      <w:r>
-        <w:t xml:space="preserve">first team), </w:t>
-      </w:r>
-      <w:r>
-        <w:rPr>
-          <w:lang w:val="bg-BG"/>
-        </w:rPr>
-        <w:t xml:space="preserve">а останалите </w:t>
-      </w:r>
-      <w:r>
-        <w:t xml:space="preserve">– </w:t>
-      </w:r>
-      <w:r>
-        <w:rPr>
-          <w:lang w:val="bg-BG"/>
-        </w:rPr>
-        <w:t xml:space="preserve">в </w:t>
-      </w:r>
-      <w:r>
-        <w:rPr>
-          <w:b/>
-          <w:bCs/>
-          <w:lang w:val="bg-BG"/>
-        </w:rPr>
-        <w:t xml:space="preserve">резервния екип </w:t>
-      </w:r>
-      <w:r>
-        <w:rPr>
-          <w:noProof/>
-        </w:rPr>
-        <w:t>(</w:t>
-      </w:r>
-      <w:r>
-        <w:t xml:space="preserve">reserve team). </w:t>
-      </w:r>
-      <w:r>
-        <w:rPr>
-          <w:lang w:val="bg-BG"/>
-        </w:rPr>
-        <w:t xml:space="preserve">Накрая отпечатайте </w:t>
-      </w:r>
-      <w:r>
-        <w:rPr>
-          <w:b/>
-          <w:bCs/>
-          <w:lang w:val="bg-BG"/>
-        </w:rPr>
-        <w:t xml:space="preserve">размера </w:t>
-      </w:r>
-      <w:r>
-        <w:rPr>
-          <w:lang w:val="bg-BG"/>
-        </w:rPr>
-        <w:t xml:space="preserve">на </w:t>
-      </w:r>
-      <w:r>
-        <w:rPr>
-          <w:b/>
-          <w:bCs/>
-          <w:lang w:val="bg-BG"/>
-        </w:rPr>
-        <w:t xml:space="preserve">първия </w:t>
-      </w:r>
-      <w:r>
-        <w:rPr>
-          <w:lang w:val="bg-BG"/>
-        </w:rPr>
-        <w:t xml:space="preserve">и на </w:t>
-      </w:r>
-      <w:r>
-        <w:rPr>
-          <w:b/>
-          <w:bCs/>
-          <w:lang w:val="bg-BG"/>
-        </w:rPr>
-        <w:t>резервния екип</w:t>
-      </w:r>
-      <w:r>
-        <w:rPr>
-          <w:b/>
-          <w:bCs/>
-        </w:rPr>
-        <w:t>.</w:t>
-      </w:r>
-    </w:p>
-    <w:p>
-      <w:pPr>
-        <w:rPr>
-          <w:lang w:val="bg-BG"/>
-        </w:rPr>
-      </w:pPr>
-      <w:r>
-        <w:rPr>
-          <w:lang w:val="bg-BG"/>
-        </w:rPr>
-        <w:t>Трябва да можете да използвате класа по следния начин</w:t>
-      </w:r>
-      <w:r>
-        <w:t>:</w:t>
-      </w:r>
-    </w:p>
-    <w:p>
-      <w:pPr>
-        <w:rPr>
-          <w:lang w:val="bg-BG"/>
-        </w:rPr>
-      </w:pPr>
-      <w:r>
-        <w:rPr>
-          <w:noProof/>
-          <w:lang w:eastAsia="bg-BG"/>
-        </w:rPr>
-        <w:drawing>
-          <wp:inline distT="0" distB="0" distL="0" distR="0" wp14:anchorId="27851D16" wp14:editId="38B991AF">
-            <wp:extent cx="2571750" cy="921802"/>
-            <wp:effectExtent l="19050" t="19050" r="19050" b="12065"/>
-            <wp:docPr id="24" name="Picture 18" descr="Graphical user interface, text, application&#10;&#10;Description automatically generated"/>
-            <wp:cNvGraphicFramePr>
-              <a:graphicFrameLocks xmlns:a="http://schemas.openxmlformats.org/drawingml/2006/main" noChangeAspect="1"/>
-            </wp:cNvGraphicFramePr>
-            <a:graphic xmlns:a="http://schemas.openxmlformats.org/drawingml/2006/main">
-              <a:graphicData uri="http://schemas.openxmlformats.org/drawingml/2006/picture">
-                <pic:pic xmlns:pic="http://schemas.openxmlformats.org/drawingml/2006/picture">
-                  <pic:nvPicPr>
-                    <pic:cNvPr id="24" name="Picture 18" descr="Graphical user interface, text, application&#10;&#10;Description automatically generated"/>
-                    <pic:cNvPicPr/>
-                  </pic:nvPicPr>
-                  <pic:blipFill>
-                    <a:blip r:embed="rId15"/>
-                    <a:stretch>
-                      <a:fillRect/>
-                    </a:stretch>
-                  </pic:blipFill>
-                  <pic:spPr>
-                    <a:xfrm>
-                      <a:off x="0" y="0"/>
-                      <a:ext cx="2586119" cy="926952"/>
-                    </a:xfrm>
-                    <a:prstGeom prst="rect">
-                      <a:avLst/>
-                    </a:prstGeom>
-                    <a:ln>
-                      <a:solidFill>
-                        <a:schemeClr val="bg1">
-                          <a:lumMod val="85000"/>
-                        </a:schemeClr>
-                      </a:solidFill>
-                    </a:ln>
-                  </pic:spPr>
-                </pic:pic>
-              </a:graphicData>
-            </a:graphic>
-          </wp:inline>
-        </w:drawing>
-      </w:r>
-    </w:p>
-    <w:p>
-      <w:pPr>
-        <w:rPr>
-          <w:lang w:val="bg-BG"/>
-        </w:rPr>
-      </w:pPr>
-      <w:r>
-        <w:rPr>
-          <w:b/>
-          <w:noProof/>
-          <w:color w:val="FF0000"/>
-          <w:lang w:val="bg-BG"/>
-        </w:rPr>
-        <w:t xml:space="preserve">Не </w:t>
-      </w:r>
-      <w:r>
-        <w:rPr>
-          <w:color w:val="FF0000"/>
-          <w:lang w:val="bg-BG"/>
-        </w:rPr>
-        <w:t>трябва</w:t>
-      </w:r>
-      <w:r>
-        <w:rPr>
-          <w:b/>
-          <w:noProof/>
-          <w:lang w:val="bg-BG"/>
-        </w:rPr>
-        <w:t xml:space="preserve"> </w:t>
-      </w:r>
-      <w:r>
-        <w:rPr>
-          <w:lang w:val="bg-BG"/>
-        </w:rPr>
-        <w:t>да можете да използвате класа по следния начин</w:t>
-      </w:r>
-      <w:r>
-        <w:t>:</w:t>
-      </w:r>
-    </w:p>
-    <w:tbl>
-      <w:tblPr>
-        <w:tblStyle w:val="TableGrid"/>
-        <w:tblW w:w="4937" w:type="dxa"/>
-        <w:tblInd w:w="85" w:type="dxa"/>
-        <w:tblLayout w:type="fixed"/>
-        <w:tblCellMar>
-          <w:top w:w="85" w:type="dxa"/>
-          <w:left w:w="142" w:type="dxa"/>
-          <w:bottom w:w="85" w:type="dxa"/>
-          <w:right w:w="142" w:type="dxa"/>
-        </w:tblCellMar>
-        <w:tblLook w:val="04A0" w:firstRow="1" w:lastRow="0" w:firstColumn="1" w:lastColumn="0" w:noHBand="0" w:noVBand="1"/>
-      </w:tblPr>
-      <w:tblGrid>
-        <w:gridCol w:w="4937"/>
-      </w:tblGrid>
-      <w:tr>
-        <w:trPr>
-          <w:trHeight w:val="340"/>
-        </w:trPr>
-        <w:tc>
-          <w:tcPr>
-            <w:tcW w:w="4937" w:type="dxa"/>
-            <w:shd w:val="clear" w:color="auto" w:fill="D9D9D9" w:themeFill="background1" w:themeFillShade="D9"/>
-            <w:vAlign w:val="center"/>
-          </w:tcPr>
-          <w:p>
-            <w:pPr>
-              <w:pStyle w:val="Code"/>
-              <w:spacing w:before="0" w:after="0" w:line="276" w:lineRule="auto"/>
-              <w:jc w:val="center"/>
-            </w:pPr>
-            <w:r>
-              <w:t>StartUp.cs</w:t>
-            </w:r>
-          </w:p>
-        </w:tc>
-      </w:tr>
-      <w:tr>
-        <w:trPr>
-          <w:trHeight w:val="1149"/>
-        </w:trPr>
-        <w:tc>
-          <w:tcPr>
-            <w:tcW w:w="4937" w:type="dxa"/>
-          </w:tcPr>
-          <w:p>
-            <w:pPr>
-              <w:autoSpaceDE w:val="0"/>
-              <w:autoSpaceDN w:val="0"/>
-              <w:adjustRightInd w:val="0"/>
-              <w:spacing w:before="0" w:after="0" w:line="276" w:lineRule="auto"/>
-              <w:rPr>
-                <w:rFonts w:ascii="Consolas" w:hAnsi="Consolas" w:cs="Consolas"/>
-                <w:color w:val="000000"/>
-                <w:lang w:val="bg-BG"/>
-              </w:rPr>
-            </w:pPr>
-            <w:r>
-              <w:rPr>
-                <w:rFonts w:ascii="Consolas" w:hAnsi="Consolas" w:cs="Consolas"/>
-                <w:noProof/>
-                <w:color w:val="000000"/>
-              </w:rPr>
-              <w:t xml:space="preserve">Team team = </w:t>
-            </w:r>
-            <w:r>
-              <w:rPr>
-                <w:rFonts w:ascii="Consolas" w:hAnsi="Consolas" w:cs="Consolas"/>
-                <w:noProof/>
-                <w:color w:val="0000FF"/>
-              </w:rPr>
-              <w:t>new</w:t>
-            </w:r>
-            <w:r>
-              <w:rPr>
-                <w:rFonts w:ascii="Consolas" w:hAnsi="Consolas" w:cs="Consolas"/>
-                <w:noProof/>
-                <w:color w:val="000000"/>
-              </w:rPr>
-              <w:t xml:space="preserve"> Team(</w:t>
-            </w:r>
-            <w:r>
-              <w:rPr>
-                <w:rFonts w:ascii="Consolas" w:hAnsi="Consolas" w:cs="Consolas"/>
-                <w:noProof/>
-                <w:color w:val="A31515"/>
-              </w:rPr>
-              <w:t>"SoftUni"</w:t>
-            </w:r>
-            <w:r>
-              <w:rPr>
-                <w:rFonts w:ascii="Consolas" w:hAnsi="Consolas" w:cs="Consolas"/>
-                <w:noProof/>
-                <w:color w:val="000000"/>
-              </w:rPr>
-              <w:t>);</w:t>
-            </w:r>
-          </w:p>
-          <w:p>
-            <w:pPr>
-              <w:autoSpaceDE w:val="0"/>
-              <w:autoSpaceDN w:val="0"/>
-              <w:adjustRightInd w:val="0"/>
-              <w:spacing w:before="0" w:after="0" w:line="276" w:lineRule="auto"/>
-              <w:rPr>
-                <w:rFonts w:ascii="Consolas" w:hAnsi="Consolas" w:cs="Consolas"/>
-                <w:color w:val="000000"/>
-                <w:lang w:val="bg-BG"/>
-              </w:rPr>
-            </w:pPr>
-          </w:p>
-          <w:p>
-            <w:pPr>
-              <w:autoSpaceDE w:val="0"/>
-              <w:autoSpaceDN w:val="0"/>
-              <w:adjustRightInd w:val="0"/>
-              <w:spacing w:before="0" w:after="0" w:line="276" w:lineRule="auto"/>
-              <w:rPr>
-                <w:rFonts w:ascii="Consolas" w:hAnsi="Consolas" w:cs="Consolas"/>
-                <w:color w:val="000000"/>
-                <w:lang w:val="bg-BG"/>
-              </w:rPr>
-            </w:pPr>
-            <w:r>
-              <w:rPr>
-                <w:rFonts w:ascii="Consolas" w:hAnsi="Consolas" w:cs="Consolas"/>
-                <w:noProof/>
-                <w:color w:val="0000FF"/>
-              </w:rPr>
-              <w:t>foreach</w:t>
-            </w:r>
-            <w:r>
-              <w:rPr>
-                <w:rFonts w:ascii="Consolas" w:hAnsi="Consolas" w:cs="Consolas"/>
-                <w:noProof/>
-                <w:color w:val="000000"/>
-              </w:rPr>
-              <w:t xml:space="preserve"> (Person person </w:t>
-            </w:r>
-            <w:r>
-              <w:rPr>
-                <w:rFonts w:ascii="Consolas" w:hAnsi="Consolas" w:cs="Consolas"/>
-                <w:noProof/>
-                <w:color w:val="0000FF"/>
-              </w:rPr>
-              <w:t>in</w:t>
-            </w:r>
-            <w:r>
-              <w:rPr>
-                <w:rFonts w:ascii="Consolas" w:hAnsi="Consolas" w:cs="Consolas"/>
-                <w:noProof/>
-                <w:color w:val="000000"/>
-              </w:rPr>
-              <w:t xml:space="preserve"> persons)</w:t>
-            </w:r>
-          </w:p>
-          <w:p>
-            <w:pPr>
-              <w:autoSpaceDE w:val="0"/>
-              <w:autoSpaceDN w:val="0"/>
-              <w:adjustRightInd w:val="0"/>
-              <w:spacing w:before="0" w:after="0" w:line="276" w:lineRule="auto"/>
-              <w:rPr>
-                <w:rFonts w:ascii="Consolas" w:hAnsi="Consolas" w:cs="Consolas"/>
-                <w:color w:val="000000"/>
-                <w:lang w:val="bg-BG"/>
-              </w:rPr>
-            </w:pPr>
-            <w:r>
-              <w:rPr>
-                <w:rFonts w:ascii="Consolas" w:hAnsi="Consolas" w:cs="Consolas"/>
-                <w:noProof/>
-                <w:color w:val="000000"/>
-              </w:rPr>
-              <w:t>{</w:t>
-            </w:r>
-          </w:p>
-          <w:p>
-            <w:pPr>
-              <w:autoSpaceDE w:val="0"/>
-              <w:autoSpaceDN w:val="0"/>
-              <w:adjustRightInd w:val="0"/>
-              <w:spacing w:before="0" w:after="0" w:line="276" w:lineRule="auto"/>
-              <w:rPr>
-                <w:rFonts w:ascii="Consolas" w:hAnsi="Consolas" w:cs="Consolas"/>
-                <w:color w:val="000000"/>
-                <w:lang w:val="bg-BG"/>
-              </w:rPr>
-            </w:pPr>
-            <w:r>
-              <w:rPr>
-                <w:rFonts w:ascii="Consolas" w:hAnsi="Consolas" w:cs="Consolas"/>
-                <w:color w:val="000000"/>
-                <w:lang w:val="bg-BG"/>
-              </w:rPr>
-              <w:t xml:space="preserve">    </w:t>
-            </w:r>
-            <w:r>
-              <w:rPr>
-                <w:rFonts w:ascii="Consolas" w:hAnsi="Consolas" w:cs="Consolas"/>
-                <w:noProof/>
-                <w:color w:val="0000FF"/>
-              </w:rPr>
-              <w:t>if</w:t>
-            </w:r>
-            <w:r>
-              <w:rPr>
-                <w:rFonts w:ascii="Consolas" w:hAnsi="Consolas" w:cs="Consolas"/>
-                <w:noProof/>
-                <w:color w:val="000000"/>
-              </w:rPr>
-              <w:t>(person.Age &lt; 40)</w:t>
-            </w:r>
-          </w:p>
-          <w:p>
-            <w:pPr>
-              <w:autoSpaceDE w:val="0"/>
-              <w:autoSpaceDN w:val="0"/>
-              <w:adjustRightInd w:val="0"/>
-              <w:spacing w:before="0" w:after="0" w:line="276" w:lineRule="auto"/>
-              <w:rPr>
-                <w:rFonts w:ascii="Consolas" w:hAnsi="Consolas" w:cs="Consolas"/>
-                <w:color w:val="000000"/>
-                <w:lang w:val="bg-BG"/>
-              </w:rPr>
-            </w:pPr>
-            <w:r>
-              <w:rPr>
-                <w:rFonts w:ascii="Consolas" w:hAnsi="Consolas" w:cs="Consolas"/>
-                <w:color w:val="000000"/>
-                <w:lang w:val="bg-BG"/>
-              </w:rPr>
-              <w:t xml:space="preserve">    </w:t>
-            </w:r>
-            <w:r>
-              <w:rPr>
-                <w:rFonts w:ascii="Consolas" w:hAnsi="Consolas" w:cs="Consolas"/>
-                <w:noProof/>
-                <w:color w:val="000000"/>
-              </w:rPr>
-              <w:t>{</w:t>
-            </w:r>
-          </w:p>
-          <w:p>
-            <w:pPr>
-              <w:autoSpaceDE w:val="0"/>
-              <w:autoSpaceDN w:val="0"/>
-              <w:adjustRightInd w:val="0"/>
-              <w:spacing w:before="0" w:after="0" w:line="276" w:lineRule="auto"/>
-              <w:rPr>
-                <w:rFonts w:ascii="Consolas" w:hAnsi="Consolas" w:cs="Consolas"/>
-                <w:color w:val="000000"/>
-                <w:lang w:val="bg-BG"/>
-              </w:rPr>
-            </w:pPr>
-            <w:r>
-              <w:rPr>
-                <w:rFonts w:ascii="Consolas" w:hAnsi="Consolas" w:cs="Consolas"/>
-                <w:color w:val="000000"/>
-                <w:lang w:val="bg-BG"/>
-              </w:rPr>
-              <w:t xml:space="preserve">        </w:t>
-            </w:r>
-            <w:r>
-              <w:rPr>
-                <w:rFonts w:ascii="Consolas" w:hAnsi="Consolas" w:cs="Consolas"/>
-                <w:noProof/>
-                <w:color w:val="000000"/>
-              </w:rPr>
-              <w:t>team.FirstTeam.Add(person);</w:t>
-            </w:r>
-          </w:p>
-          <w:p>
-            <w:pPr>
-              <w:autoSpaceDE w:val="0"/>
-              <w:autoSpaceDN w:val="0"/>
-              <w:adjustRightInd w:val="0"/>
-              <w:spacing w:before="0" w:after="0" w:line="276" w:lineRule="auto"/>
-              <w:rPr>
-                <w:rFonts w:ascii="Consolas" w:hAnsi="Consolas" w:cs="Consolas"/>
-                <w:color w:val="000000"/>
-                <w:lang w:val="bg-BG"/>
-              </w:rPr>
-            </w:pPr>
-            <w:r>
-              <w:rPr>
-                <w:rFonts w:ascii="Consolas" w:hAnsi="Consolas" w:cs="Consolas"/>
-                <w:color w:val="000000"/>
-                <w:lang w:val="bg-BG"/>
-              </w:rPr>
-              <w:lastRenderedPageBreak/>
-              <w:t xml:space="preserve">    </w:t>
-            </w:r>
-            <w:r>
-              <w:rPr>
-                <w:rFonts w:ascii="Consolas" w:hAnsi="Consolas" w:cs="Consolas"/>
-                <w:noProof/>
-                <w:color w:val="000000"/>
-              </w:rPr>
-              <w:t>}</w:t>
-            </w:r>
-          </w:p>
-          <w:p>
-            <w:pPr>
-              <w:autoSpaceDE w:val="0"/>
-              <w:autoSpaceDN w:val="0"/>
-              <w:adjustRightInd w:val="0"/>
-              <w:spacing w:before="0" w:after="0" w:line="276" w:lineRule="auto"/>
-              <w:rPr>
-                <w:rFonts w:ascii="Consolas" w:hAnsi="Consolas" w:cs="Consolas"/>
-                <w:color w:val="000000"/>
-                <w:lang w:val="bg-BG"/>
-              </w:rPr>
-            </w:pPr>
-            <w:r>
-              <w:rPr>
-                <w:rFonts w:ascii="Consolas" w:hAnsi="Consolas" w:cs="Consolas"/>
-                <w:color w:val="000000"/>
-                <w:lang w:val="bg-BG"/>
-              </w:rPr>
-              <w:t xml:space="preserve">    </w:t>
-            </w:r>
-            <w:r>
-              <w:rPr>
-                <w:rFonts w:ascii="Consolas" w:hAnsi="Consolas" w:cs="Consolas"/>
-                <w:noProof/>
-                <w:color w:val="0000FF"/>
-              </w:rPr>
-              <w:t>else</w:t>
-            </w:r>
-          </w:p>
-          <w:p>
-            <w:pPr>
-              <w:autoSpaceDE w:val="0"/>
-              <w:autoSpaceDN w:val="0"/>
-              <w:adjustRightInd w:val="0"/>
-              <w:spacing w:before="0" w:after="0" w:line="276" w:lineRule="auto"/>
-              <w:rPr>
-                <w:rFonts w:ascii="Consolas" w:hAnsi="Consolas" w:cs="Consolas"/>
-                <w:color w:val="000000"/>
-                <w:lang w:val="bg-BG"/>
-              </w:rPr>
-            </w:pPr>
-            <w:r>
-              <w:rPr>
-                <w:rFonts w:ascii="Consolas" w:hAnsi="Consolas" w:cs="Consolas"/>
-                <w:color w:val="000000"/>
-                <w:lang w:val="bg-BG"/>
-              </w:rPr>
-              <w:t xml:space="preserve">    </w:t>
-            </w:r>
-            <w:r>
-              <w:rPr>
-                <w:rFonts w:ascii="Consolas" w:hAnsi="Consolas" w:cs="Consolas"/>
-                <w:noProof/>
-                <w:color w:val="000000"/>
-              </w:rPr>
-              <w:t>{</w:t>
-            </w:r>
-          </w:p>
-          <w:p>
-            <w:pPr>
-              <w:autoSpaceDE w:val="0"/>
-              <w:autoSpaceDN w:val="0"/>
-              <w:adjustRightInd w:val="0"/>
-              <w:spacing w:before="0" w:after="0" w:line="276" w:lineRule="auto"/>
-              <w:rPr>
-                <w:rFonts w:ascii="Consolas" w:hAnsi="Consolas" w:cs="Consolas"/>
-                <w:color w:val="000000"/>
-                <w:lang w:val="bg-BG"/>
-              </w:rPr>
-            </w:pPr>
-            <w:r>
-              <w:rPr>
-                <w:rFonts w:ascii="Consolas" w:hAnsi="Consolas" w:cs="Consolas"/>
-                <w:color w:val="000000"/>
-                <w:lang w:val="bg-BG"/>
-              </w:rPr>
-              <w:t xml:space="preserve">        </w:t>
-            </w:r>
-            <w:r>
-              <w:rPr>
-                <w:rFonts w:ascii="Consolas" w:hAnsi="Consolas" w:cs="Consolas"/>
-                <w:noProof/>
-                <w:color w:val="000000"/>
-              </w:rPr>
-              <w:t>team.ReserveTeam(person);</w:t>
-            </w:r>
-          </w:p>
-          <w:p>
-            <w:pPr>
-              <w:autoSpaceDE w:val="0"/>
-              <w:autoSpaceDN w:val="0"/>
-              <w:adjustRightInd w:val="0"/>
-              <w:spacing w:before="0" w:after="0" w:line="276" w:lineRule="auto"/>
-              <w:rPr>
-                <w:rFonts w:ascii="Consolas" w:hAnsi="Consolas" w:cs="Consolas"/>
-                <w:color w:val="000000"/>
-                <w:lang w:val="bg-BG"/>
-              </w:rPr>
-            </w:pPr>
-            <w:r>
-              <w:rPr>
-                <w:rFonts w:ascii="Consolas" w:hAnsi="Consolas" w:cs="Consolas"/>
-                <w:color w:val="000000"/>
-                <w:lang w:val="bg-BG"/>
-              </w:rPr>
-              <w:t xml:space="preserve">    </w:t>
-            </w:r>
-            <w:r>
-              <w:rPr>
-                <w:rFonts w:ascii="Consolas" w:hAnsi="Consolas" w:cs="Consolas"/>
-                <w:noProof/>
-                <w:color w:val="000000"/>
-              </w:rPr>
-              <w:t>}</w:t>
-            </w:r>
-          </w:p>
-          <w:p>
-            <w:pPr>
-              <w:autoSpaceDE w:val="0"/>
-              <w:autoSpaceDN w:val="0"/>
-              <w:adjustRightInd w:val="0"/>
-              <w:spacing w:before="0" w:after="0" w:line="276" w:lineRule="auto"/>
-              <w:rPr>
-                <w:rFonts w:ascii="Consolas" w:hAnsi="Consolas" w:cs="Consolas"/>
-                <w:noProof/>
-                <w:color w:val="000000"/>
-                <w:sz w:val="19"/>
-                <w:szCs w:val="19"/>
-              </w:rPr>
-            </w:pPr>
-            <w:r>
-              <w:rPr>
-                <w:rFonts w:ascii="Consolas" w:hAnsi="Consolas" w:cs="Consolas"/>
-                <w:noProof/>
-                <w:color w:val="000000"/>
-              </w:rPr>
-              <w:t>}</w:t>
-            </w:r>
-          </w:p>
-        </w:tc>
-      </w:tr>
-    </w:tbl>
-    <w:p>
-      <w:pPr>
-        <w:pStyle w:val="Heading3"/>
-        <w:rPr>
-          <w:lang w:val="bg-BG"/>
-        </w:rPr>
-      </w:pPr>
-      <w:r>
-        <w:rPr>
-          <w:lang w:val="bg-BG"/>
-        </w:rPr>
-        <w:lastRenderedPageBreak/>
-        <w:t>Примери</w:t>
-      </w:r>
-    </w:p>
-    <w:tbl>
-      <w:tblPr>
-        <w:tblStyle w:val="TableGrid"/>
-        <w:tblW w:w="8445" w:type="dxa"/>
-        <w:tblInd w:w="85" w:type="dxa"/>
-        <w:tblLayout w:type="fixed"/>
-        <w:tblCellMar>
-          <w:top w:w="85" w:type="dxa"/>
-          <w:left w:w="142" w:type="dxa"/>
-          <w:bottom w:w="85" w:type="dxa"/>
-          <w:right w:w="142" w:type="dxa"/>
-        </w:tblCellMar>
-        <w:tblLook w:val="04A0" w:firstRow="1" w:lastRow="0" w:firstColumn="1" w:lastColumn="0" w:noHBand="0" w:noVBand="1"/>
-      </w:tblPr>
-      <w:tblGrid>
-        <w:gridCol w:w="3315"/>
-        <w:gridCol w:w="5130"/>
-      </w:tblGrid>
-      <w:tr>
-        <w:trPr>
-          <w:trHeight w:val="340"/>
-        </w:trPr>
-        <w:tc>
-          <w:tcPr>
-            <w:tcW w:w="3315" w:type="dxa"/>
-            <w:shd w:val="clear" w:color="auto" w:fill="D9D9D9" w:themeFill="background1" w:themeFillShade="D9"/>
-            <w:vAlign w:val="center"/>
-          </w:tcPr>
-          <w:p>
-            <w:pPr>
-              <w:spacing w:before="0" w:after="0" w:line="276" w:lineRule="auto"/>
-              <w:jc w:val="center"/>
-              <w:rPr>
-                <w:b/>
-                <w:noProof/>
-              </w:rPr>
-            </w:pPr>
-            <w:r>
-              <w:rPr>
-                <w:b/>
-                <w:noProof/>
-                <w:lang w:val="bg-BG"/>
-              </w:rPr>
-              <w:t>Вход</w:t>
-            </w:r>
-          </w:p>
-        </w:tc>
-        <w:tc>
-          <w:tcPr>
-            <w:tcW w:w="5130" w:type="dxa"/>
-            <w:shd w:val="clear" w:color="auto" w:fill="D9D9D9" w:themeFill="background1" w:themeFillShade="D9"/>
-            <w:vAlign w:val="center"/>
-          </w:tcPr>
-          <w:p>
-            <w:pPr>
-              <w:spacing w:before="0" w:after="0" w:line="276" w:lineRule="auto"/>
-              <w:jc w:val="center"/>
-              <w:rPr>
-                <w:b/>
-                <w:noProof/>
-              </w:rPr>
-            </w:pPr>
-            <w:r>
-              <w:rPr>
-                <w:b/>
-                <w:noProof/>
-                <w:lang w:val="bg-BG"/>
-              </w:rPr>
-              <w:t>Изход</w:t>
-            </w:r>
-          </w:p>
-        </w:tc>
-      </w:tr>
-      <w:tr>
-        <w:tc>
-          <w:tcPr>
-            <w:tcW w:w="3315" w:type="dxa"/>
-          </w:tcPr>
-          <w:p>
-            <w:pPr>
-              <w:spacing w:before="0" w:after="0" w:line="276" w:lineRule="auto"/>
-              <w:rPr>
-                <w:rFonts w:ascii="Consolas" w:hAnsi="Consolas"/>
-                <w:bCs/>
-                <w:noProof/>
-                <w:lang w:val="bg-BG"/>
-              </w:rPr>
-            </w:pPr>
-            <w:r>
-              <w:rPr>
-                <w:rFonts w:ascii="Consolas" w:hAnsi="Consolas"/>
-                <w:bCs/>
-                <w:noProof/>
-              </w:rPr>
-              <w:t>5</w:t>
-            </w:r>
-          </w:p>
-          <w:p>
-            <w:pPr>
-              <w:spacing w:before="0" w:after="0" w:line="276" w:lineRule="auto"/>
-              <w:rPr>
-                <w:rFonts w:ascii="Consolas" w:hAnsi="Consolas"/>
-                <w:bCs/>
-                <w:noProof/>
-                <w:lang w:val="bg-BG"/>
-              </w:rPr>
-            </w:pPr>
-            <w:r>
-              <w:rPr>
-                <w:rFonts w:ascii="Consolas" w:hAnsi="Consolas"/>
-                <w:bCs/>
-                <w:noProof/>
-              </w:rPr>
-              <w:t>Troy Jones 20 2200</w:t>
-            </w:r>
-          </w:p>
-          <w:p>
-            <w:pPr>
-              <w:spacing w:before="0" w:after="0" w:line="276" w:lineRule="auto"/>
-              <w:rPr>
-                <w:rFonts w:ascii="Consolas" w:hAnsi="Consolas"/>
-                <w:bCs/>
-                <w:noProof/>
-                <w:lang w:val="bg-BG"/>
-              </w:rPr>
-            </w:pPr>
-            <w:r>
-              <w:rPr>
-                <w:rFonts w:ascii="Consolas" w:hAnsi="Consolas"/>
-                <w:bCs/>
-                <w:noProof/>
-              </w:rPr>
-              <w:t>Martin Francis 57 3333</w:t>
-            </w:r>
-          </w:p>
-          <w:p>
-            <w:pPr>
-              <w:spacing w:before="0" w:after="0" w:line="276" w:lineRule="auto"/>
-              <w:rPr>
-                <w:rFonts w:ascii="Consolas" w:hAnsi="Consolas"/>
-                <w:bCs/>
-                <w:noProof/>
-                <w:lang w:val="bg-BG"/>
-              </w:rPr>
-            </w:pPr>
-            <w:r>
-              <w:rPr>
-                <w:rFonts w:ascii="Consolas" w:hAnsi="Consolas"/>
-                <w:bCs/>
-                <w:noProof/>
-              </w:rPr>
-              <w:t>Ted Adams 27 600</w:t>
-            </w:r>
-          </w:p>
-          <w:p>
-            <w:pPr>
-              <w:spacing w:before="0" w:after="0" w:line="276" w:lineRule="auto"/>
-              <w:rPr>
-                <w:rFonts w:ascii="Consolas" w:hAnsi="Consolas"/>
-                <w:bCs/>
-                <w:noProof/>
-                <w:lang w:val="bg-BG"/>
-              </w:rPr>
-            </w:pPr>
-            <w:r>
-              <w:rPr>
-                <w:rFonts w:ascii="Consolas" w:hAnsi="Consolas"/>
-                <w:bCs/>
-                <w:noProof/>
-              </w:rPr>
-              <w:t>Alisa Gomez 25 666.66</w:t>
-            </w:r>
-          </w:p>
-          <w:p>
-            <w:pPr>
-              <w:spacing w:before="0" w:after="0" w:line="276" w:lineRule="auto"/>
-              <w:rPr>
-                <w:rFonts w:ascii="Consolas" w:hAnsi="Consolas"/>
-                <w:noProof/>
-              </w:rPr>
-            </w:pPr>
-            <w:r>
-              <w:rPr>
-                <w:rFonts w:ascii="Consolas" w:hAnsi="Consolas"/>
-                <w:bCs/>
-                <w:noProof/>
-              </w:rPr>
-              <w:t>Lucia Cox 35 555</w:t>
-            </w:r>
-          </w:p>
-        </w:tc>
-        <w:tc>
-          <w:tcPr>
-            <w:tcW w:w="5130" w:type="dxa"/>
-          </w:tcPr>
-          <w:p>
-            <w:pPr>
-              <w:spacing w:before="0" w:after="0" w:line="276" w:lineRule="auto"/>
-              <w:rPr>
-                <w:rFonts w:ascii="Consolas" w:hAnsi="Consolas"/>
-                <w:bCs/>
-                <w:noProof/>
-                <w:lang w:val="bg-BG"/>
-              </w:rPr>
-            </w:pPr>
-            <w:bookmarkStart w:id="24" w:name="OLE_LINK9"/>
-            <w:r>
-              <w:rPr>
-                <w:rFonts w:ascii="Consolas" w:hAnsi="Consolas"/>
-                <w:bCs/>
-                <w:noProof/>
-              </w:rPr>
-              <w:t>First team has 4 players.</w:t>
-            </w:r>
-          </w:p>
-          <w:bookmarkEnd w:id="24"/>
-          <w:p>
-            <w:pPr>
-              <w:spacing w:before="0" w:after="0" w:line="276" w:lineRule="auto"/>
-              <w:rPr>
-                <w:rFonts w:ascii="Consolas" w:hAnsi="Consolas"/>
-                <w:bCs/>
-                <w:noProof/>
-              </w:rPr>
-            </w:pPr>
-            <w:r>
-              <w:rPr>
-                <w:rFonts w:ascii="Consolas" w:hAnsi="Consolas"/>
-                <w:bCs/>
-                <w:noProof/>
-              </w:rPr>
-              <w:t>Reserve team has 1 players.</w:t>
-            </w:r>
-          </w:p>
-        </w:tc>
-      </w:tr>
-    </w:tbl>
-    <w:p>
-      <w:pPr>
-        <w:pStyle w:val="Heading2"/>
-        <w:rPr>
-          <w:lang w:val="en-US"/>
-        </w:rPr>
-      </w:pPr>
-      <w:r>
-        <w:t xml:space="preserve">Клас </w:t>
-      </w:r>
-      <w:r>
-        <w:rPr>
-          <w:lang w:val="en-US"/>
-        </w:rPr>
-        <w:t>Box</w:t>
-      </w:r>
-    </w:p>
-    <w:p>
-      <w:pPr>
-        <w:rPr>
-          <w:noProof/>
-        </w:rPr>
-      </w:pPr>
-      <w:r>
-        <w:rPr>
-          <w:b/>
-          <w:noProof/>
-          <w:lang w:val="bg-BG"/>
-        </w:rPr>
-        <w:t>Важно</w:t>
-      </w:r>
-      <w:r>
-        <w:t xml:space="preserve">: </w:t>
-      </w:r>
-      <w:r>
-        <w:rPr>
-          <w:lang w:val="bg-BG"/>
-        </w:rPr>
-        <w:t xml:space="preserve">Трябва да имате публичен клас </w:t>
-      </w:r>
-      <w:r>
-        <w:rPr>
-          <w:rStyle w:val="CodeChar"/>
-        </w:rPr>
-        <w:t>StartUp</w:t>
-      </w:r>
-      <w:r>
-        <w:rPr>
-          <w:noProof/>
-        </w:rPr>
-        <w:t xml:space="preserve"> </w:t>
-      </w:r>
-      <w:r>
-        <w:rPr>
-          <w:lang w:val="bg-BG"/>
-        </w:rPr>
-        <w:t xml:space="preserve">в  </w:t>
-      </w:r>
-      <w:r>
-        <w:rPr>
-          <w:noProof/>
-        </w:rPr>
-        <w:t xml:space="preserve">namespace </w:t>
-      </w:r>
-      <w:r>
-        <w:rPr>
-          <w:rFonts w:ascii="Consolas" w:hAnsi="Consolas"/>
-          <w:b/>
-          <w:noProof/>
-        </w:rPr>
-        <w:t>_05_ClassBox</w:t>
-      </w:r>
-      <w:r>
-        <w:rPr>
-          <w:noProof/>
-        </w:rPr>
-        <w:t>.</w:t>
-      </w:r>
-    </w:p>
-    <w:p>
-      <w:pPr>
-        <w:jc w:val="both"/>
-        <w:rPr>
-          <w:lang w:val="bg-BG"/>
-        </w:rPr>
-      </w:pPr>
-      <w:r>
-        <w:rPr>
-          <w:lang w:val="bg-BG"/>
-        </w:rPr>
-        <w:t xml:space="preserve">Дадена ви е кутия с параметри </w:t>
-      </w:r>
-      <w:r>
-        <w:rPr>
-          <w:rFonts w:ascii="Consolas" w:hAnsi="Consolas"/>
-          <w:b/>
-          <w:noProof/>
-        </w:rPr>
-        <w:t>length</w:t>
-      </w:r>
-      <w:r>
-        <w:t xml:space="preserve">, </w:t>
-      </w:r>
-      <w:r>
-        <w:rPr>
-          <w:rFonts w:ascii="Consolas" w:hAnsi="Consolas"/>
-          <w:b/>
-          <w:noProof/>
-        </w:rPr>
-        <w:t>width</w:t>
-      </w:r>
-      <w:r>
-        <w:rPr>
-          <w:noProof/>
-        </w:rPr>
-        <w:t xml:space="preserve"> </w:t>
-      </w:r>
-      <w:r>
-        <w:rPr>
-          <w:lang w:val="bg-BG"/>
-        </w:rPr>
-        <w:t xml:space="preserve">и </w:t>
-      </w:r>
-      <w:r>
-        <w:rPr>
-          <w:rFonts w:ascii="Consolas" w:hAnsi="Consolas"/>
-          <w:b/>
-          <w:noProof/>
-        </w:rPr>
-        <w:t>height</w:t>
-      </w:r>
-      <w:r>
-        <w:t xml:space="preserve">. </w:t>
-      </w:r>
-      <w:r>
-        <w:rPr>
-          <w:lang w:val="bg-BG"/>
-        </w:rPr>
-        <w:t xml:space="preserve">Създайте клас </w:t>
-      </w:r>
-      <w:r>
-        <w:rPr>
-          <w:rFonts w:ascii="Consolas" w:hAnsi="Consolas" w:cs="Consolas"/>
-          <w:b/>
-          <w:bCs/>
-          <w:noProof/>
-        </w:rPr>
-        <w:t>Box</w:t>
-      </w:r>
-      <w:r>
-        <w:t xml:space="preserve">, </w:t>
-      </w:r>
-      <w:r>
-        <w:rPr>
-          <w:lang w:val="bg-BG"/>
-        </w:rPr>
-        <w:t xml:space="preserve">който може да бъде инстанциран със същите </w:t>
-      </w:r>
-      <w:r>
-        <w:rPr>
-          <w:b/>
-          <w:bCs/>
-          <w:lang w:val="bg-BG"/>
-        </w:rPr>
-        <w:t>три параметъра</w:t>
-      </w:r>
-      <w:r>
-        <w:t xml:space="preserve">. </w:t>
-      </w:r>
-      <w:r>
-        <w:rPr>
-          <w:lang w:val="bg-BG"/>
-        </w:rPr>
-        <w:t xml:space="preserve">Направете достъпни за външния свят </w:t>
-      </w:r>
-      <w:r>
-        <w:rPr>
-          <w:b/>
-          <w:bCs/>
-          <w:lang w:val="bg-BG"/>
-        </w:rPr>
-        <w:t xml:space="preserve">само </w:t>
-      </w:r>
-      <w:r>
-        <w:rPr>
-          <w:b/>
-          <w:bCs/>
-          <w:lang w:val="bg-BG"/>
-        </w:rPr>
-        <w:t xml:space="preserve">конструктора </w:t>
-      </w:r>
-      <w:r>
-        <w:rPr>
-          <w:lang w:val="bg-BG"/>
-        </w:rPr>
-        <w:t xml:space="preserve">и </w:t>
-      </w:r>
-      <w:r>
-        <w:rPr>
-          <w:lang w:val="bg-BG"/>
-        </w:rPr>
-        <w:t>методите</w:t>
-      </w:r>
-      <w:r>
-        <w:rPr>
-          <w:b/>
-          <w:bCs/>
-          <w:lang w:val="bg-BG"/>
-        </w:rPr>
-        <w:t xml:space="preserve"> </w:t>
-      </w:r>
-      <w:r>
-        <w:rPr>
-          <w:lang w:val="bg-BG"/>
-        </w:rPr>
-        <w:t xml:space="preserve">за </w:t>
-      </w:r>
-      <w:r>
-        <w:rPr>
-          <w:b/>
-          <w:bCs/>
-          <w:lang w:val="bg-BG"/>
-        </w:rPr>
-        <w:t xml:space="preserve">лице на околната и пълната повърхнина </w:t>
-      </w:r>
-      <w:r>
-        <w:rPr>
-          <w:lang w:val="bg-BG"/>
-        </w:rPr>
-        <w:t xml:space="preserve">и за </w:t>
-      </w:r>
-      <w:r>
-        <w:rPr>
-          <w:b/>
-          <w:bCs/>
-          <w:lang w:val="bg-BG"/>
-        </w:rPr>
-        <w:t>обем</w:t>
-      </w:r>
-      <w:r>
-        <w:rPr>
-          <w:b/>
-          <w:bCs/>
-        </w:rPr>
-        <w:t>.</w:t>
-      </w:r>
-      <w:r>
-        <w:rPr>
-          <w:noProof/>
-        </w:rPr>
-        <w:t xml:space="preserve"> (</w:t>
-      </w:r>
-      <w:r>
-        <w:rPr>
-          <w:lang w:val="bg-BG"/>
-        </w:rPr>
-        <w:t>формули</w:t>
-      </w:r>
-      <w:r>
-        <w:t xml:space="preserve">: </w:t>
-      </w:r>
-      <w:hyperlink r:id="rId16" w:history="1">
+      <w:hyperlink r:id="rId15" w:history="1">
         <w:r>
           <w:rPr>
             <w:rStyle w:val="Hyperlink"/>
           </w:rPr>
-          <w:t>https://www.matematika.bg/geometry/volume.html</w:t>
+          <w:t>https:/</w:t>
+        </w:r>
+        <w:r>
+          <w:rPr>
+            <w:rStyle w:val="Hyperlink"/>
+          </w:rPr>
+          <w:t>/</w:t>
+        </w:r>
+        <w:r>
+          <w:rPr>
+            <w:rStyle w:val="Hyperlink"/>
+          </w:rPr>
+          <w:t>www.matematika.bg/geometry/volume.html</w:t>
         </w:r>
       </w:hyperlink>
       <w:r>
@@ -12431,11 +11020,6 @@
       </w:pPr>
     </w:p>
     <w:p>
-      <w:pPr>
-        <w:rPr>
-          <w:lang w:val="bg-BG"/>
-        </w:rPr>
-      </w:pPr>
       <w:r>
         <w:rPr>
           <w:lang w:val="bg-BG"/>
@@ -12661,6 +11245,78 @@
         <w:t xml:space="preserve"> на кутията</w:t>
       </w:r>
       <w:r>
+        <w:t>.</w:t>
+      </w:r>
+    </w:p>
+    <w:p>
+      <w:pPr>
+        <w:rPr>
+          <w:lang w:val="bg-BG"/>
+        </w:rPr>
+      </w:pPr>
+      <w:r>
+        <w:rPr>
+          <w:lang w:val="bg-BG"/>
+        </w:rPr>
+        <w:t xml:space="preserve">Ако се </w:t>
+      </w:r>
+      <w:r>
+        <w:rPr>
+          <w:b/>
+          <w:bCs/>
+          <w:lang w:val="bg-BG"/>
+        </w:rPr>
+        <w:t>хвърли</w:t>
+      </w:r>
+      <w:r>
+        <w:rPr>
+          <w:lang w:val="bg-BG"/>
+        </w:rPr>
+        <w:t xml:space="preserve"> </w:t>
+      </w:r>
+      <w:r>
+        <w:rPr>
+          <w:rFonts w:ascii="Consolas" w:hAnsi="Consolas" w:cs="Consolas"/>
+          <w:b/>
+          <w:bCs/>
+        </w:rPr>
+        <w:t>Exception</w:t>
+      </w:r>
+      <w:r>
+        <w:t xml:space="preserve">, </w:t>
+      </w:r>
+      <w:r>
+        <w:rPr>
+          <w:lang w:val="bg-BG"/>
+        </w:rPr>
+        <w:t xml:space="preserve">го </w:t>
+      </w:r>
+      <w:r>
+        <w:rPr>
+          <w:b/>
+          <w:bCs/>
+          <w:lang w:val="bg-BG"/>
+        </w:rPr>
+        <w:t>хванете</w:t>
+      </w:r>
+      <w:r>
+        <w:rPr>
+          <w:lang w:val="bg-BG"/>
+        </w:rPr>
+        <w:t xml:space="preserve"> и отпечатайте неговото </w:t>
+      </w:r>
+      <w:r>
+        <w:rPr>
+          <w:b/>
+          <w:bCs/>
+          <w:lang w:val="bg-BG"/>
+        </w:rPr>
+        <w:t>съобщение</w:t>
+      </w:r>
+      <w:r>
+        <w:rPr>
+          <w:lang w:val="bg-BG"/>
+        </w:rPr>
         <w:t>.</w:t>
       </w:r>
     </w:p>
@@ -13065,7 +11721,6 @@
                 <w:rFonts w:ascii="Consolas" w:hAnsi="Consolas" w:cs="Consolas"/>
                 <w:noProof/>
               </w:rPr>
-              <w:lastRenderedPageBreak/>
               <w:t>2</w:t>
             </w:r>
           </w:p>
@@ -13141,8 +11796,8 @@
       </w:pPr>
     </w:p>
     <w:sectPr>
-      <w:headerReference w:type="default" r:id="rId17"/>
-      <w:footerReference w:type="default" r:id="rId18"/>
+      <w:headerReference w:type="default" r:id="rId16"/>
+      <w:footerReference w:type="default" r:id="rId17"/>
       <w:pgSz w:w="11909" w:h="16834" w:code="9"/>
       <w:pgMar w:top="567" w:right="737" w:bottom="680" w:left="737" w:header="567" w:footer="510" w:gutter="0"/>
       <w:cols w:space="720"/>

</xml_diff>